<commit_message>
Adding parsing_cove_letter_to_dict enabling saving cover letter such that it will be easier to generate word doc of cover letter
</commit_message>
<xml_diff>
--- a/Templates/StylishCoverLetter.docx
+++ b/Templates/StylishCoverLetter.docx
@@ -23,11 +23,16 @@
         <w:t>Conntact.Cellular</w:t>
       </w:r>
       <w:proofErr w:type="spellEnd"/>
+      <w:proofErr w:type="gramStart"/>
       <w:r>
         <w:t xml:space="preserve">} </w:t>
       </w:r>
       <w:r>
-        <w:t xml:space="preserve"> | </w:t>
+        <w:t xml:space="preserve"> |</w:t>
+      </w:r>
+      <w:proofErr w:type="gramEnd"/>
+      <w:r>
+        <w:t xml:space="preserve"> </w:t>
       </w:r>
       <w:r>
         <w:t>{</w:t>
@@ -117,7 +122,14 @@
         <w:t>}</w:t>
       </w:r>
     </w:p>
-    <w:p/>
+    <w:p>
+      <w:pPr>
+        <w:rPr>
+          <w:rtl/>
+          <w:lang w:bidi="he-IL"/>
+        </w:rPr>
+      </w:pPr>
+    </w:p>
     <w:p>
       <w:r>
         <w:t>Sincerely,</w:t>
@@ -129,70 +141,6 @@
       </w:r>
     </w:p>
     <w:p/>
-    <w:p>
-      <w:r>
-        <w:t>{{</w:t>
-      </w:r>
-      <w:proofErr w:type="spellStart"/>
-      <w:r>
-        <w:t>Contact.</w:t>
-      </w:r>
-      <w:r>
-        <w:t>Cellular</w:t>
-      </w:r>
-      <w:proofErr w:type="spellEnd"/>
-      <w:r>
-        <w:t xml:space="preserve">}} </w:t>
-      </w:r>
-      <w:r>
-        <w:rPr>
-          <w:b/>
-          <w:bCs/>
-        </w:rPr>
-        <w:t>|</w:t>
-      </w:r>
-      <w:r>
-        <w:t xml:space="preserve"> Email: {{</w:t>
-      </w:r>
-      <w:proofErr w:type="spellStart"/>
-      <w:r>
-        <w:t>Contact.Email</w:t>
-      </w:r>
-      <w:proofErr w:type="spellEnd"/>
-      <w:r>
-        <w:t>}}</w:t>
-      </w:r>
-    </w:p>
-    <w:p/>
-    <w:p>
-      <w:pPr>
-        <w:pStyle w:val="ListParagraph"/>
-        <w:numPr>
-          <w:ilvl w:val="0"/>
-          <w:numId w:val="9"/>
-        </w:numPr>
-        <w:spacing w:before="200" w:after="200" w:line="360" w:lineRule="auto"/>
-        <w:rPr>
-          <w:b/>
-        </w:rPr>
-      </w:pPr>
-      <w:r>
-        <w:rPr>
-          <w:b/>
-        </w:rPr>
-        <w:t>{% if GitHub %}</w:t>
-      </w:r>
-    </w:p>
-    <w:p>
-      <w:pPr>
-        <w:pStyle w:val="Subtitle"/>
-      </w:pPr>
-      <w:bookmarkStart w:id="0" w:name="_Hlk184640347"/>
-      <w:r>
-        <w:t>GitHub: {{GitHub}}{% endif %}</w:t>
-      </w:r>
-    </w:p>
-    <w:bookmarkEnd w:id="0"/>
     <w:p/>
     <w:sectPr>
       <w:type w:val="continuous"/>

</xml_diff>

<commit_message>
Fixing StylishCoverLetter.docx , doc_from_template.py , main2.py
</commit_message>
<xml_diff>
--- a/Templates/StylishCoverLetter.docx
+++ b/Templates/StylishCoverLetter.docx
@@ -18,30 +18,40 @@
       <w:r>
         <w:t>{</w:t>
       </w:r>
+      <w:r>
+        <w:t>{</w:t>
+      </w:r>
       <w:proofErr w:type="spellStart"/>
       <w:r>
-        <w:t>Conntact.Cellular</w:t>
+        <w:t>Contact.Cellular</w:t>
       </w:r>
       <w:proofErr w:type="spellEnd"/>
-      <w:proofErr w:type="gramStart"/>
-      <w:r>
-        <w:t xml:space="preserve">} </w:t>
-      </w:r>
-      <w:r>
-        <w:t xml:space="preserve"> |</w:t>
-      </w:r>
-      <w:proofErr w:type="gramEnd"/>
+      <w:r>
+        <w:t>}</w:t>
+      </w:r>
+      <w:r>
+        <w:t>}</w:t>
+      </w:r>
       <w:r>
         <w:t xml:space="preserve"> </w:t>
       </w:r>
       <w:r>
+        <w:t xml:space="preserve"> | </w:t>
+      </w:r>
+      <w:r>
         <w:t>{</w:t>
       </w:r>
+      <w:r>
+        <w:t>{</w:t>
+      </w:r>
       <w:proofErr w:type="spellStart"/>
       <w:r>
         <w:t>Contact.Email</w:t>
       </w:r>
       <w:proofErr w:type="spellEnd"/>
+      <w:r>
+        <w:t>}</w:t>
+      </w:r>
       <w:r>
         <w:t>}</w:t>
       </w:r>
@@ -100,24 +110,22 @@
         </w:tc>
       </w:tr>
     </w:tbl>
-    <w:p>
-      <w:pPr>
-        <w:pStyle w:val="Heading2"/>
-      </w:pPr>
-      <w:r>
-        <w:t>Dear,</w:t>
-      </w:r>
-    </w:p>
     <w:p/>
     <w:p>
       <w:r>
         <w:t>{</w:t>
       </w:r>
+      <w:r>
+        <w:t>{</w:t>
+      </w:r>
       <w:proofErr w:type="spellStart"/>
       <w:r>
         <w:t>CoverLetter</w:t>
       </w:r>
       <w:proofErr w:type="spellEnd"/>
+      <w:r>
+        <w:t>}</w:t>
+      </w:r>
       <w:r>
         <w:t>}</w:t>
       </w:r>
@@ -132,12 +140,7 @@
     </w:p>
     <w:p>
       <w:r>
-        <w:t>Sincerely,</w:t>
-      </w:r>
-    </w:p>
-    <w:p>
-      <w:r>
-        <w:t>{{Name}}</w:t>
+        <w:t>=</w:t>
       </w:r>
     </w:p>
     <w:p/>

</xml_diff>